<commit_message>
Seeeder en database aangepast
</commit_message>
<xml_diff>
--- a/Logboek V2.docx
+++ b/Logboek V2.docx
@@ -14,31 +14,7 @@
     </w:p>
     <w:p>
       <w:r>
-        <w:t>We hebben met z’n allen brainstorm gedaan over het idee van ons App. We hebben ook gecheckt voor mogelijke studiepunten die door het project ingehaald kunnen worden. We hebben een paar users-</w:t>
-      </w:r>
-      <w:proofErr w:type="spellStart"/>
-      <w:r>
-        <w:t>stories</w:t>
-      </w:r>
-      <w:proofErr w:type="spellEnd"/>
-      <w:r>
-        <w:t xml:space="preserve"> gekozen voor iedere persoon . Er is een git-</w:t>
-      </w:r>
-      <w:proofErr w:type="spellStart"/>
-      <w:r>
-        <w:t>repo</w:t>
-      </w:r>
-      <w:proofErr w:type="spellEnd"/>
-      <w:r>
-        <w:t xml:space="preserve"> aangemaakt met de naam Project5, Daar in staan de users-</w:t>
-      </w:r>
-      <w:proofErr w:type="spellStart"/>
-      <w:r>
-        <w:t>stories</w:t>
-      </w:r>
-      <w:proofErr w:type="spellEnd"/>
-      <w:r>
-        <w:t xml:space="preserve"> en s</w:t>
+        <w:t>We hebben met z’n allen brainstorm gedaan over het idee van ons App. We hebben ook gecheckt voor mogelijke studiepunten die door het project ingehaald kunnen worden. We hebben een paar users-stories gekozen voor iedere persoon . Er is een git-repo aangemaakt met de naam Project5, Daar in staan de users-stories en s</w:t>
       </w:r>
       <w:r>
         <w:t>crumboard . Vanaf morgen gaan we echt aan de slag en we kijker graag uit voor de samenwerking.</w:t>
@@ -47,6 +23,8 @@
         <w:t xml:space="preserve">  </w:t>
       </w:r>
     </w:p>
+    <w:p/>
+    <w:p/>
     <w:p>
       <w:r>
         <w:t>Datum: 15-06-2022</w:t>
@@ -59,59 +37,46 @@
     </w:p>
     <w:p>
       <w:r>
-        <w:t xml:space="preserve">Ray: Heeft een </w:t>
-      </w:r>
-      <w:proofErr w:type="spellStart"/>
-      <w:r>
-        <w:t>react</w:t>
-      </w:r>
-      <w:proofErr w:type="spellEnd"/>
-      <w:r>
-        <w:t xml:space="preserve"> native aap gemaakt met basis </w:t>
-      </w:r>
-      <w:proofErr w:type="spellStart"/>
-      <w:r>
-        <w:t>nav</w:t>
-      </w:r>
-      <w:proofErr w:type="spellEnd"/>
-      <w:r>
-        <w:t xml:space="preserve"> en stacks . Hij was begonnen aan het begin scherm van inlogen .</w:t>
-      </w:r>
-    </w:p>
-    <w:p>
-      <w:proofErr w:type="spellStart"/>
-      <w:r>
-        <w:t>Mika</w:t>
-      </w:r>
-      <w:proofErr w:type="spellEnd"/>
-      <w:r>
-        <w:t xml:space="preserve">: Is begonnen aan de database in orde te maken. In het begin had problemen met database en de </w:t>
-      </w:r>
-      <w:proofErr w:type="spellStart"/>
-      <w:r>
-        <w:t>migrations</w:t>
-      </w:r>
-      <w:proofErr w:type="spellEnd"/>
-      <w:r>
-        <w:t xml:space="preserve"> en uiteindelijk is het opgelost.</w:t>
-      </w:r>
-    </w:p>
-    <w:p>
-      <w:proofErr w:type="spellStart"/>
-      <w:r>
-        <w:t>Hamza</w:t>
-      </w:r>
-      <w:proofErr w:type="spellEnd"/>
-      <w:r>
-        <w:t xml:space="preserve">: ik heb de jongens geholpen met database en op papier de database aangemaakt. Hij is ook begonnen aan </w:t>
-      </w:r>
-      <w:proofErr w:type="spellStart"/>
-      <w:r>
-        <w:t>wpf</w:t>
-      </w:r>
-      <w:proofErr w:type="spellEnd"/>
-      <w:r>
-        <w:t xml:space="preserve"> app voor de beheerdersgebied . </w:t>
+        <w:t>Ray: Heeft een react native aap gemaakt met basis nav en stacks . Hij was begonnen aan het begin scherm van inlogen .</w:t>
+      </w:r>
+    </w:p>
+    <w:p>
+      <w:r>
+        <w:t>Mika: Is begonnen aan de database in orde te maken. In het begin had problemen met database en de migrations en uiteindelijk is het opgelost.</w:t>
+      </w:r>
+    </w:p>
+    <w:p>
+      <w:r>
+        <w:t xml:space="preserve">Hamza: ik heb de jongens geholpen met database en op papier de database aangemaakt. Hij is ook begonnen aan wpf app voor de beheerdersgebied . </w:t>
+      </w:r>
+    </w:p>
+    <w:p/>
+    <w:p>
+      <w:r>
+        <w:t>Datum: 16-06-2022</w:t>
+      </w:r>
+    </w:p>
+    <w:p>
+      <w:r>
+        <w:t>Iedereen was aanwezig.</w:t>
+      </w:r>
+    </w:p>
+    <w:p>
+      <w:r>
+        <w:t>Ray: Heeft verder gewerkt aan Mad app en heeft de routes en de views aangemaakt en de login screen afgemaakt en werkt verder aan de style.</w:t>
+      </w:r>
+    </w:p>
+    <w:p>
+      <w:r>
+        <w:t>Mika: Heeft verder gewerkt aan seeders and models. Hij heeft de seeder van de oefeningen af.</w:t>
+      </w:r>
+    </w:p>
+    <w:p>
+      <w:r>
+        <w:t>Hamzah : Heeft verder gewerkt aan WPF en heeft MIka en Ray geholpen met Laravel en React</w:t>
+      </w:r>
+      <w:r>
+        <w:t>. Hij heeft de aan seeder van Prestaties beetje gewerkt,</w:t>
       </w:r>
     </w:p>
     <w:sectPr>

</xml_diff>